<commit_message>
Plan gestión análisis diseño y memoria - actualizado ANEXO
Plan gestión análisis diseño y memoria - actualizado ANEXO
</commit_message>
<xml_diff>
--- a/Plan gestión análisis diseño y memoria.docx
+++ b/Plan gestión análisis diseño y memoria.docx
@@ -229,7 +229,7 @@
           <w:noProof/>
         </w:rPr>
         <w:drawing>
-          <wp:anchor distT="0" distB="7620" distL="114300" distR="121920" simplePos="0" relativeHeight="251661312" behindDoc="1" locked="0" layoutInCell="1" allowOverlap="1" wp14:anchorId="3A468DAA" wp14:editId="3FB575AB">
+          <wp:anchor distT="0" distB="7620" distL="114300" distR="121920" simplePos="0" relativeHeight="251657216" behindDoc="1" locked="0" layoutInCell="1" allowOverlap="1" wp14:anchorId="3A468DAA" wp14:editId="3FB575AB">
             <wp:simplePos x="0" y="0"/>
             <wp:positionH relativeFrom="margin">
               <wp:align>center</wp:align>
@@ -254,7 +254,7 @@
                     </pic:cNvPicPr>
                   </pic:nvPicPr>
                   <pic:blipFill>
-                    <a:blip r:embed="rId7"/>
+                    <a:blip r:embed="rId9"/>
                     <a:stretch>
                       <a:fillRect/>
                     </a:stretch>
@@ -2407,8 +2407,6 @@
               </w:rPr>
               <w:t>, etc.</w:t>
             </w:r>
-            <w:bookmarkStart w:id="5" w:name="_GoBack"/>
-            <w:bookmarkEnd w:id="5"/>
           </w:p>
           <w:p>
             <w:pPr>
@@ -2606,8 +2604,8 @@
                 <w:lang w:val="es-ES"/>
               </w:rPr>
             </w:pPr>
-            <w:bookmarkStart w:id="6" w:name="_Toc2021447"/>
-            <w:bookmarkEnd w:id="6"/>
+            <w:bookmarkStart w:id="5" w:name="_Toc2021447"/>
+            <w:bookmarkEnd w:id="5"/>
             <w:r>
               <w:rPr>
                 <w:lang w:val="es-ES"/>
@@ -2773,8 +2771,8 @@
                 <w:lang w:val="es-ES"/>
               </w:rPr>
             </w:pPr>
-            <w:bookmarkStart w:id="7" w:name="_Toc2021448"/>
-            <w:bookmarkEnd w:id="7"/>
+            <w:bookmarkStart w:id="6" w:name="_Toc2021448"/>
+            <w:bookmarkEnd w:id="6"/>
             <w:r>
               <w:rPr>
                 <w:lang w:val="es-ES"/>
@@ -2943,8 +2941,8 @@
                 <w:lang w:val="es-ES"/>
               </w:rPr>
             </w:pPr>
-            <w:bookmarkStart w:id="8" w:name="_Toc2021449"/>
-            <w:bookmarkEnd w:id="8"/>
+            <w:bookmarkStart w:id="7" w:name="_Toc2021449"/>
+            <w:bookmarkEnd w:id="7"/>
             <w:r>
               <w:rPr>
                 <w:lang w:val="es-ES"/>
@@ -3100,8 +3098,8 @@
                 <w:lang w:val="es-ES"/>
               </w:rPr>
             </w:pPr>
-            <w:bookmarkStart w:id="9" w:name="_Toc2021450"/>
-            <w:bookmarkEnd w:id="9"/>
+            <w:bookmarkStart w:id="8" w:name="_Toc2021450"/>
+            <w:bookmarkEnd w:id="8"/>
             <w:r>
               <w:rPr>
                 <w:lang w:val="es-ES"/>
@@ -3268,14 +3266,14 @@
                 <w:lang w:val="es-ES"/>
               </w:rPr>
             </w:pPr>
-            <w:bookmarkStart w:id="10" w:name="_Toc2021452"/>
+            <w:bookmarkStart w:id="9" w:name="_Toc2021452"/>
             <w:r>
               <w:rPr>
                 <w:lang w:val="es-ES"/>
               </w:rPr>
               <w:t xml:space="preserve">Sergio Álvarez </w:t>
             </w:r>
-            <w:bookmarkEnd w:id="10"/>
+            <w:bookmarkEnd w:id="9"/>
             <w:r>
               <w:rPr>
                 <w:lang w:val="es-ES"/>
@@ -3416,8 +3414,8 @@
                 <w:lang w:val="es-ES"/>
               </w:rPr>
             </w:pPr>
-            <w:bookmarkStart w:id="11" w:name="_Toc2021453"/>
-            <w:bookmarkEnd w:id="11"/>
+            <w:bookmarkStart w:id="10" w:name="_Toc2021453"/>
+            <w:bookmarkEnd w:id="10"/>
             <w:r>
               <w:rPr>
                 <w:lang w:val="es-ES"/>
@@ -3569,19 +3567,19 @@
         <w:pStyle w:val="Ttulo2"/>
         <w:jc w:val="both"/>
       </w:pPr>
-      <w:bookmarkStart w:id="12" w:name="_Toc2704427"/>
+      <w:bookmarkStart w:id="11" w:name="_Toc2704427"/>
+      <w:bookmarkEnd w:id="11"/>
+      <w:r>
+        <w:t>3.1.  PROCESOS</w:t>
+      </w:r>
+    </w:p>
+    <w:p>
+      <w:pPr>
+        <w:pStyle w:val="Ttulo3"/>
+        <w:jc w:val="both"/>
+      </w:pPr>
+      <w:bookmarkStart w:id="12" w:name="_Toc2704428"/>
       <w:bookmarkEnd w:id="12"/>
-      <w:r>
-        <w:t>3.1.  PROCESOS</w:t>
-      </w:r>
-    </w:p>
-    <w:p>
-      <w:pPr>
-        <w:pStyle w:val="Ttulo3"/>
-        <w:jc w:val="both"/>
-      </w:pPr>
-      <w:bookmarkStart w:id="13" w:name="_Toc2704428"/>
-      <w:bookmarkEnd w:id="13"/>
       <w:r>
         <w:t>3.1.1.  PROCESOS DE INICIO DEL PROYECTO</w:t>
       </w:r>
@@ -3612,7 +3610,7 @@
         <w:tab/>
         <w:t xml:space="preserve">En el equipo de backend, necesitará instalar Spring Tool Suite para el desarrollo del código fuente, pudiendo apoyarse en el siguiente tutorial de configuración básica </w:t>
       </w:r>
-      <w:hyperlink r:id="rId8">
+      <w:hyperlink r:id="rId10">
         <w:r>
           <w:rPr>
             <w:rStyle w:val="EnlacedeInternet"/>
@@ -3663,8 +3661,8 @@
         <w:pStyle w:val="Ttulo3"/>
         <w:jc w:val="both"/>
       </w:pPr>
-      <w:bookmarkStart w:id="14" w:name="_Toc2704429"/>
-      <w:bookmarkEnd w:id="14"/>
+      <w:bookmarkStart w:id="13" w:name="_Toc2704429"/>
+      <w:bookmarkEnd w:id="13"/>
       <w:r>
         <w:t>3.1.2.  PROCESOS DE EJECUCIÓN Y CONTROL DEL PROYECTO</w:t>
       </w:r>
@@ -4054,8 +4052,8 @@
         <w:pStyle w:val="Ttulo3"/>
         <w:jc w:val="both"/>
       </w:pPr>
-      <w:bookmarkStart w:id="15" w:name="_Toc2704430"/>
-      <w:bookmarkEnd w:id="15"/>
+      <w:bookmarkStart w:id="14" w:name="_Toc2704430"/>
+      <w:bookmarkEnd w:id="14"/>
       <w:r>
         <w:lastRenderedPageBreak/>
         <w:t>3.1.3.  PROCESOS TÉCNICOS</w:t>
@@ -4775,19 +4773,19 @@
         <w:pStyle w:val="Ttulo2"/>
         <w:jc w:val="both"/>
       </w:pPr>
-      <w:bookmarkStart w:id="16" w:name="_Toc2704431"/>
+      <w:bookmarkStart w:id="15" w:name="_Toc2704431"/>
+      <w:bookmarkEnd w:id="15"/>
+      <w:r>
+        <w:t>3.2.  PLANES</w:t>
+      </w:r>
+    </w:p>
+    <w:p>
+      <w:pPr>
+        <w:pStyle w:val="Ttulo3"/>
+        <w:jc w:val="both"/>
+      </w:pPr>
+      <w:bookmarkStart w:id="16" w:name="_Toc2704432"/>
       <w:bookmarkEnd w:id="16"/>
-      <w:r>
-        <w:t>3.2.  PLANES</w:t>
-      </w:r>
-    </w:p>
-    <w:p>
-      <w:pPr>
-        <w:pStyle w:val="Ttulo3"/>
-        <w:jc w:val="both"/>
-      </w:pPr>
-      <w:bookmarkStart w:id="17" w:name="_Toc2704432"/>
-      <w:bookmarkEnd w:id="17"/>
       <w:r>
         <w:t>3.2.1.  PLAN DE GESTIÓN DE CONFIGURACIONES</w:t>
       </w:r>
@@ -5016,8 +5014,8 @@
         <w:pStyle w:val="Ttulo3"/>
         <w:jc w:val="both"/>
       </w:pPr>
-      <w:bookmarkStart w:id="18" w:name="_Toc2704433"/>
-      <w:bookmarkEnd w:id="18"/>
+      <w:bookmarkStart w:id="17" w:name="_Toc2704433"/>
+      <w:bookmarkEnd w:id="17"/>
       <w:r>
         <w:t>3.2.2.  PLAN DE CONSTRUCCIÓN Y DESPLIEGUE DEL SOFTWARE</w:t>
       </w:r>
@@ -5662,8 +5660,8 @@
         <w:pStyle w:val="Ttulo3"/>
         <w:jc w:val="both"/>
       </w:pPr>
-      <w:bookmarkStart w:id="19" w:name="_Toc2704434"/>
-      <w:bookmarkEnd w:id="19"/>
+      <w:bookmarkStart w:id="18" w:name="_Toc2704434"/>
+      <w:bookmarkEnd w:id="18"/>
       <w:r>
         <w:t>3.2.3.  PLAN DE ASEGURAMIENTO DE LA CALIDAD</w:t>
       </w:r>
@@ -5811,8 +5809,8 @@
         <w:pStyle w:val="Ttulo3"/>
         <w:jc w:val="both"/>
       </w:pPr>
-      <w:bookmarkStart w:id="20" w:name="_Toc2704435"/>
-      <w:bookmarkEnd w:id="20"/>
+      <w:bookmarkStart w:id="19" w:name="_Toc2704435"/>
+      <w:bookmarkEnd w:id="19"/>
       <w:r>
         <w:t>3.2.4.  CALENDARIO DEL PROYECTO Y DIVISION DEL TRABAJO</w:t>
       </w:r>
@@ -5909,7 +5907,7 @@
                     <pic:cNvPicPr/>
                   </pic:nvPicPr>
                   <pic:blipFill>
-                    <a:blip r:embed="rId9"/>
+                    <a:blip r:embed="rId11"/>
                     <a:stretch/>
                   </pic:blipFill>
                   <pic:spPr>
@@ -5985,7 +5983,7 @@
                     </pic:cNvPicPr>
                   </pic:nvPicPr>
                   <pic:blipFill>
-                    <a:blip r:embed="rId10"/>
+                    <a:blip r:embed="rId12"/>
                     <a:stretch>
                       <a:fillRect/>
                     </a:stretch>
@@ -6041,7 +6039,7 @@
                     </pic:cNvPicPr>
                   </pic:nvPicPr>
                   <pic:blipFill>
-                    <a:blip r:embed="rId11"/>
+                    <a:blip r:embed="rId13"/>
                     <a:stretch>
                       <a:fillRect/>
                     </a:stretch>
@@ -8362,8 +8360,8 @@
         <w:pStyle w:val="Ttulo1"/>
         <w:jc w:val="both"/>
       </w:pPr>
-      <w:bookmarkStart w:id="21" w:name="_Toc2704436"/>
-      <w:bookmarkEnd w:id="21"/>
+      <w:bookmarkStart w:id="20" w:name="_Toc2704436"/>
+      <w:bookmarkEnd w:id="20"/>
       <w:r>
         <w:lastRenderedPageBreak/>
         <w:t>4.  ANÁLISIS Y DISEÑO DEL SISTEMA</w:t>
@@ -8374,8 +8372,8 @@
         <w:pStyle w:val="Ttulo2"/>
         <w:jc w:val="both"/>
       </w:pPr>
-      <w:bookmarkStart w:id="22" w:name="_Toc2704437"/>
-      <w:bookmarkEnd w:id="22"/>
+      <w:bookmarkStart w:id="21" w:name="_Toc2704437"/>
+      <w:bookmarkEnd w:id="21"/>
       <w:r>
         <w:t>4.1.  ANÁLISIS DE REQUISITOS</w:t>
       </w:r>
@@ -8856,8 +8854,8 @@
         <w:pStyle w:val="Ttulo2"/>
         <w:jc w:val="both"/>
       </w:pPr>
-      <w:bookmarkStart w:id="23" w:name="_Toc2704438"/>
-      <w:bookmarkEnd w:id="23"/>
+      <w:bookmarkStart w:id="22" w:name="_Toc2704438"/>
+      <w:bookmarkEnd w:id="22"/>
       <w:r>
         <w:t>4.2.  DISEÑO DEL SISTEMA</w:t>
       </w:r>
@@ -8990,7 +8988,7 @@
                     </pic:cNvPicPr>
                   </pic:nvPicPr>
                   <pic:blipFill>
-                    <a:blip r:embed="rId12"/>
+                    <a:blip r:embed="rId14"/>
                     <a:stretch>
                       <a:fillRect/>
                     </a:stretch>
@@ -9119,7 +9117,7 @@
                     </pic:cNvPicPr>
                   </pic:nvPicPr>
                   <pic:blipFill>
-                    <a:blip r:embed="rId13"/>
+                    <a:blip r:embed="rId15"/>
                     <a:stretch>
                       <a:fillRect/>
                     </a:stretch>
@@ -10000,7 +9998,7 @@
                     </pic:cNvPicPr>
                   </pic:nvPicPr>
                   <pic:blipFill>
-                    <a:blip r:embed="rId14"/>
+                    <a:blip r:embed="rId16"/>
                     <a:stretch>
                       <a:fillRect/>
                     </a:stretch>
@@ -12145,7 +12143,7 @@
                     </pic:cNvPicPr>
                   </pic:nvPicPr>
                   <pic:blipFill>
-                    <a:blip r:embed="rId15"/>
+                    <a:blip r:embed="rId17"/>
                     <a:stretch>
                       <a:fillRect/>
                     </a:stretch>
@@ -12276,8 +12274,8 @@
         <w:pStyle w:val="Ttulo1"/>
         <w:jc w:val="both"/>
       </w:pPr>
-      <w:bookmarkStart w:id="24" w:name="_Toc2704439"/>
-      <w:bookmarkEnd w:id="24"/>
+      <w:bookmarkStart w:id="23" w:name="_Toc2704439"/>
+      <w:bookmarkEnd w:id="23"/>
       <w:r>
         <w:lastRenderedPageBreak/>
         <w:t>5.  MEMORIA DEL PROYECTO</w:t>
@@ -12296,10 +12294,29 @@
         <w:pStyle w:val="Ttulo2"/>
         <w:jc w:val="both"/>
       </w:pPr>
-      <w:bookmarkStart w:id="25" w:name="_Toc2704440"/>
+      <w:bookmarkStart w:id="24" w:name="_Toc2704440"/>
+      <w:bookmarkEnd w:id="24"/>
+      <w:r>
+        <w:t>5.1.  INICIO DEL PROYECTO</w:t>
+      </w:r>
+    </w:p>
+    <w:p>
+      <w:pPr>
+        <w:jc w:val="both"/>
+      </w:pPr>
+      <w:r>
+        <w:t>-</w:t>
+      </w:r>
+    </w:p>
+    <w:p>
+      <w:pPr>
+        <w:pStyle w:val="Ttulo2"/>
+        <w:jc w:val="both"/>
+      </w:pPr>
+      <w:bookmarkStart w:id="25" w:name="_Toc2704441"/>
       <w:bookmarkEnd w:id="25"/>
       <w:r>
-        <w:t>5.1.  INICIO DEL PROYECTO</w:t>
+        <w:t>5.2.  EJECUCIÓN Y CONTROL DEL PROYECTO</w:t>
       </w:r>
     </w:p>
     <w:p>
@@ -12315,10 +12332,10 @@
         <w:pStyle w:val="Ttulo2"/>
         <w:jc w:val="both"/>
       </w:pPr>
-      <w:bookmarkStart w:id="26" w:name="_Toc2704441"/>
+      <w:bookmarkStart w:id="26" w:name="_Toc2704442"/>
       <w:bookmarkEnd w:id="26"/>
       <w:r>
-        <w:t>5.2.  EJECUCIÓN Y CONTROL DEL PROYECTO</w:t>
+        <w:t>5.3.  CIERRE DEL PROYECTO</w:t>
       </w:r>
     </w:p>
     <w:p>
@@ -12331,13 +12348,13 @@
     </w:p>
     <w:p>
       <w:pPr>
-        <w:pStyle w:val="Ttulo2"/>
-        <w:jc w:val="both"/>
-      </w:pPr>
-      <w:bookmarkStart w:id="27" w:name="_Toc2704442"/>
+        <w:pStyle w:val="Ttulo1"/>
+        <w:jc w:val="both"/>
+      </w:pPr>
+      <w:bookmarkStart w:id="27" w:name="_Toc2704443"/>
       <w:bookmarkEnd w:id="27"/>
       <w:r>
-        <w:t>5.3.  CIERRE DEL PROYECTO</w:t>
+        <w:t>6.  CONCLUSIONES</w:t>
       </w:r>
     </w:p>
     <w:p>
@@ -12353,10 +12370,10 @@
         <w:pStyle w:val="Ttulo1"/>
         <w:jc w:val="both"/>
       </w:pPr>
-      <w:bookmarkStart w:id="28" w:name="_Toc2704443"/>
+      <w:bookmarkStart w:id="28" w:name="_Toc2704444"/>
       <w:bookmarkEnd w:id="28"/>
       <w:r>
-        <w:t>6.  CONCLUSIONES</w:t>
+        <w:t>ANEXO I.  GLOSARIO</w:t>
       </w:r>
     </w:p>
     <w:p>
@@ -12372,10 +12389,10 @@
         <w:pStyle w:val="Ttulo1"/>
         <w:jc w:val="both"/>
       </w:pPr>
-      <w:bookmarkStart w:id="29" w:name="_Toc2704444"/>
+      <w:bookmarkStart w:id="29" w:name="_Toc2704445"/>
       <w:bookmarkEnd w:id="29"/>
       <w:r>
-        <w:t>ANEXO I.  GLOSARIO</w:t>
+        <w:t>ANEXO II.  ACTAS DE TODAS LAS REUNIONES REALIZADAS</w:t>
       </w:r>
     </w:p>
     <w:p>
@@ -12391,37 +12408,130 @@
         <w:pStyle w:val="Ttulo1"/>
         <w:jc w:val="both"/>
       </w:pPr>
-      <w:bookmarkStart w:id="30" w:name="_Toc2704445"/>
+      <w:bookmarkStart w:id="30" w:name="_Toc2704446"/>
       <w:bookmarkEnd w:id="30"/>
       <w:r>
-        <w:t>ANEXO II.  ACTAS DE TODAS LAS REUNIONES REALIZADAS</w:t>
-      </w:r>
-    </w:p>
-    <w:p>
-      <w:pPr>
-        <w:jc w:val="both"/>
-      </w:pPr>
-      <w:r>
-        <w:t>-</w:t>
-      </w:r>
-    </w:p>
-    <w:p>
-      <w:pPr>
-        <w:pStyle w:val="Ttulo1"/>
-        <w:jc w:val="both"/>
-      </w:pPr>
-      <w:bookmarkStart w:id="31" w:name="_Toc2704446"/>
+        <w:t>ANEXO III.  OTROS ANEXOS QUE SE CONSIDEREN NECESARIOS</w:t>
+      </w:r>
+    </w:p>
+    <w:p>
+      <w:pPr>
+        <w:jc w:val="both"/>
+      </w:pPr>
+    </w:p>
+    <w:p>
+      <w:pPr>
+        <w:jc w:val="both"/>
+        <w:rPr>
+          <w:noProof/>
+        </w:rPr>
+      </w:pPr>
+    </w:p>
+    <w:p>
+      <w:pPr>
+        <w:jc w:val="both"/>
+      </w:pPr>
+    </w:p>
+    <w:p>
+      <w:pPr>
+        <w:jc w:val="both"/>
+        <w:rPr>
+          <w:noProof/>
+        </w:rPr>
+      </w:pPr>
+    </w:p>
+    <w:p>
+      <w:pPr>
+        <w:jc w:val="both"/>
+      </w:pPr>
+    </w:p>
+    <w:p/>
+    <w:p>
+      <w:pPr>
+        <w:rPr>
+          <w:b/>
+          <w:sz w:val="32"/>
+          <w:u w:val="single"/>
+        </w:rPr>
+      </w:pPr>
+      <w:bookmarkStart w:id="31" w:name="_GoBack"/>
+      <w:r>
+        <w:rPr>
+          <w:noProof/>
+        </w:rPr>
+        <w:lastRenderedPageBreak/>
+        <w:drawing>
+          <wp:anchor distT="0" distB="0" distL="114300" distR="114300" simplePos="0" relativeHeight="251659264" behindDoc="0" locked="0" layoutInCell="1" allowOverlap="1">
+            <wp:simplePos x="0" y="0"/>
+            <wp:positionH relativeFrom="column">
+              <wp:posOffset>-1136623</wp:posOffset>
+            </wp:positionH>
+            <wp:positionV relativeFrom="paragraph">
+              <wp:posOffset>603603</wp:posOffset>
+            </wp:positionV>
+            <wp:extent cx="7544435" cy="5375275"/>
+            <wp:effectExtent l="0" t="0" r="0" b="0"/>
+            <wp:wrapThrough wrapText="bothSides">
+              <wp:wrapPolygon edited="0">
+                <wp:start x="0" y="0"/>
+                <wp:lineTo x="0" y="21511"/>
+                <wp:lineTo x="21544" y="21511"/>
+                <wp:lineTo x="21544" y="0"/>
+                <wp:lineTo x="0" y="0"/>
+              </wp:wrapPolygon>
+            </wp:wrapThrough>
+            <wp:docPr id="15" name="Imagen 15"/>
+            <wp:cNvGraphicFramePr>
+              <a:graphicFrameLocks xmlns:a="http://schemas.openxmlformats.org/drawingml/2006/main" noChangeAspect="1"/>
+            </wp:cNvGraphicFramePr>
+            <a:graphic xmlns:a="http://schemas.openxmlformats.org/drawingml/2006/main">
+              <a:graphicData uri="http://schemas.openxmlformats.org/drawingml/2006/picture">
+                <pic:pic xmlns:pic="http://schemas.openxmlformats.org/drawingml/2006/picture">
+                  <pic:nvPicPr>
+                    <pic:cNvPr id="15" name="mapaNavegacion_proySoftware.png"/>
+                    <pic:cNvPicPr/>
+                  </pic:nvPicPr>
+                  <pic:blipFill>
+                    <a:blip r:embed="rId18" cstate="print">
+                      <a:extLst>
+                        <a:ext uri="{28A0092B-C50C-407E-A947-70E740481C1C}">
+                          <a14:useLocalDpi xmlns:a14="http://schemas.microsoft.com/office/drawing/2010/main" val="0"/>
+                        </a:ext>
+                      </a:extLst>
+                    </a:blip>
+                    <a:stretch>
+                      <a:fillRect/>
+                    </a:stretch>
+                  </pic:blipFill>
+                  <pic:spPr>
+                    <a:xfrm>
+                      <a:off x="0" y="0"/>
+                      <a:ext cx="7544435" cy="5375275"/>
+                    </a:xfrm>
+                    <a:prstGeom prst="rect">
+                      <a:avLst/>
+                    </a:prstGeom>
+                  </pic:spPr>
+                </pic:pic>
+              </a:graphicData>
+            </a:graphic>
+            <wp14:sizeRelH relativeFrom="margin">
+              <wp14:pctWidth>0</wp14:pctWidth>
+            </wp14:sizeRelH>
+            <wp14:sizeRelV relativeFrom="margin">
+              <wp14:pctHeight>0</wp14:pctHeight>
+            </wp14:sizeRelV>
+          </wp:anchor>
+        </w:drawing>
+      </w:r>
       <w:bookmarkEnd w:id="31"/>
       <w:r>
-        <w:t>ANEXO III.  OTROS ANEXOS QUE SE CONSIDEREN NECESARIOS</w:t>
-      </w:r>
-    </w:p>
-    <w:p>
-      <w:pPr>
-        <w:jc w:val="both"/>
-      </w:pPr>
-      <w:r>
-        <w:t>-</w:t>
+        <w:rPr>
+          <w:b/>
+          <w:sz w:val="32"/>
+          <w:u w:val="single"/>
+        </w:rPr>
+        <w:t>Mapa de navegación</w:t>
       </w:r>
     </w:p>
     <w:sectPr>
@@ -12435,6 +12545,56 @@
     </w:sectPr>
   </w:body>
 </w:document>
+</file>
+
+<file path=word/endnotes.xml><?xml version="1.0" encoding="utf-8"?>
+<w:endnotes xmlns:wpc="http://schemas.microsoft.com/office/word/2010/wordprocessingCanvas" xmlns:cx="http://schemas.microsoft.com/office/drawing/2014/chartex" xmlns:cx1="http://schemas.microsoft.com/office/drawing/2015/9/8/chartex" xmlns:cx2="http://schemas.microsoft.com/office/drawing/2015/10/21/chartex" xmlns:cx3="http://schemas.microsoft.com/office/drawing/2016/5/9/chartex" xmlns:cx4="http://schemas.microsoft.com/office/drawing/2016/5/10/chartex" xmlns:cx5="http://schemas.microsoft.com/office/drawing/2016/5/11/chartex" xmlns:cx6="http://schemas.microsoft.com/office/drawing/2016/5/12/chartex" xmlns:cx7="http://schemas.microsoft.com/office/drawing/2016/5/13/chartex" xmlns:cx8="http://schemas.microsoft.com/office/drawing/2016/5/14/chartex" xmlns:mc="http://schemas.openxmlformats.org/markup-compatibility/2006" xmlns:aink="http://schemas.microsoft.com/office/drawing/2016/ink" xmlns:am3d="http://schemas.microsoft.com/office/drawing/2017/model3d" xmlns:o="urn:schemas-microsoft-com:office:office" xmlns:r="http://schemas.openxmlformats.org/officeDocument/2006/relationships" xmlns:m="http://schemas.openxmlformats.org/officeDocument/2006/math" xmlns:v="urn:schemas-microsoft-com:vml" xmlns:wp14="http://schemas.microsoft.com/office/word/2010/wordprocessingDrawing" xmlns:wp="http://schemas.openxmlformats.org/drawingml/2006/wordprocessingDrawing" xmlns:w10="urn:schemas-microsoft-com:office:word" xmlns:w="http://schemas.openxmlformats.org/wordprocessingml/2006/main" xmlns:w14="http://schemas.microsoft.com/office/word/2010/wordml" xmlns:w15="http://schemas.microsoft.com/office/word/2012/wordml" xmlns:w16cid="http://schemas.microsoft.com/office/word/2016/wordml/cid" xmlns:w16se="http://schemas.microsoft.com/office/word/2015/wordml/symex" xmlns:wpg="http://schemas.microsoft.com/office/word/2010/wordprocessingGroup" xmlns:wpi="http://schemas.microsoft.com/office/word/2010/wordprocessingInk" xmlns:wne="http://schemas.microsoft.com/office/word/2006/wordml" xmlns:wps="http://schemas.microsoft.com/office/word/2010/wordprocessingShape" mc:Ignorable="w14 w15 w16se w16cid wp14">
+  <w:endnote w:type="separator" w:id="-1">
+    <w:p>
+      <w:pPr>
+        <w:spacing w:after="0" w:line="240" w:lineRule="auto"/>
+      </w:pPr>
+      <w:r>
+        <w:separator/>
+      </w:r>
+    </w:p>
+  </w:endnote>
+  <w:endnote w:type="continuationSeparator" w:id="0">
+    <w:p>
+      <w:pPr>
+        <w:spacing w:after="0" w:line="240" w:lineRule="auto"/>
+      </w:pPr>
+      <w:r>
+        <w:continuationSeparator/>
+      </w:r>
+    </w:p>
+  </w:endnote>
+</w:endnotes>
+</file>
+
+<file path=word/footnotes.xml><?xml version="1.0" encoding="utf-8"?>
+<w:footnotes xmlns:wpc="http://schemas.microsoft.com/office/word/2010/wordprocessingCanvas" xmlns:cx="http://schemas.microsoft.com/office/drawing/2014/chartex" xmlns:cx1="http://schemas.microsoft.com/office/drawing/2015/9/8/chartex" xmlns:cx2="http://schemas.microsoft.com/office/drawing/2015/10/21/chartex" xmlns:cx3="http://schemas.microsoft.com/office/drawing/2016/5/9/chartex" xmlns:cx4="http://schemas.microsoft.com/office/drawing/2016/5/10/chartex" xmlns:cx5="http://schemas.microsoft.com/office/drawing/2016/5/11/chartex" xmlns:cx6="http://schemas.microsoft.com/office/drawing/2016/5/12/chartex" xmlns:cx7="http://schemas.microsoft.com/office/drawing/2016/5/13/chartex" xmlns:cx8="http://schemas.microsoft.com/office/drawing/2016/5/14/chartex" xmlns:mc="http://schemas.openxmlformats.org/markup-compatibility/2006" xmlns:aink="http://schemas.microsoft.com/office/drawing/2016/ink" xmlns:am3d="http://schemas.microsoft.com/office/drawing/2017/model3d" xmlns:o="urn:schemas-microsoft-com:office:office" xmlns:r="http://schemas.openxmlformats.org/officeDocument/2006/relationships" xmlns:m="http://schemas.openxmlformats.org/officeDocument/2006/math" xmlns:v="urn:schemas-microsoft-com:vml" xmlns:wp14="http://schemas.microsoft.com/office/word/2010/wordprocessingDrawing" xmlns:wp="http://schemas.openxmlformats.org/drawingml/2006/wordprocessingDrawing" xmlns:w10="urn:schemas-microsoft-com:office:word" xmlns:w="http://schemas.openxmlformats.org/wordprocessingml/2006/main" xmlns:w14="http://schemas.microsoft.com/office/word/2010/wordml" xmlns:w15="http://schemas.microsoft.com/office/word/2012/wordml" xmlns:w16cid="http://schemas.microsoft.com/office/word/2016/wordml/cid" xmlns:w16se="http://schemas.microsoft.com/office/word/2015/wordml/symex" xmlns:wpg="http://schemas.microsoft.com/office/word/2010/wordprocessingGroup" xmlns:wpi="http://schemas.microsoft.com/office/word/2010/wordprocessingInk" xmlns:wne="http://schemas.microsoft.com/office/word/2006/wordml" xmlns:wps="http://schemas.microsoft.com/office/word/2010/wordprocessingShape" mc:Ignorable="w14 w15 w16se w16cid wp14">
+  <w:footnote w:type="separator" w:id="-1">
+    <w:p>
+      <w:pPr>
+        <w:spacing w:after="0" w:line="240" w:lineRule="auto"/>
+      </w:pPr>
+      <w:r>
+        <w:separator/>
+      </w:r>
+    </w:p>
+  </w:footnote>
+  <w:footnote w:type="continuationSeparator" w:id="0">
+    <w:p>
+      <w:pPr>
+        <w:spacing w:after="0" w:line="240" w:lineRule="auto"/>
+      </w:pPr>
+      <w:r>
+        <w:continuationSeparator/>
+      </w:r>
+    </w:p>
+  </w:footnote>
+</w:footnotes>
 </file>
 
 <file path=word/numbering.xml><?xml version="1.0" encoding="utf-8"?>
@@ -16469,6 +16629,60 @@
       </w:tcPr>
     </w:tblStylePr>
   </w:style>
+  <w:style w:type="paragraph" w:styleId="Encabezado">
+    <w:name w:val="header"/>
+    <w:basedOn w:val="Normal"/>
+    <w:link w:val="EncabezadoCar"/>
+    <w:uiPriority w:val="99"/>
+    <w:unhideWhenUsed/>
+    <w:rsid w:val="00472120"/>
+    <w:pPr>
+      <w:tabs>
+        <w:tab w:val="center" w:pos="4252"/>
+        <w:tab w:val="right" w:pos="8504"/>
+      </w:tabs>
+      <w:spacing w:after="0" w:line="240" w:lineRule="auto"/>
+    </w:pPr>
+  </w:style>
+  <w:style w:type="character" w:customStyle="1" w:styleId="EncabezadoCar">
+    <w:name w:val="Encabezado Car"/>
+    <w:basedOn w:val="Fuentedeprrafopredeter"/>
+    <w:link w:val="Encabezado"/>
+    <w:uiPriority w:val="99"/>
+    <w:rsid w:val="00472120"/>
+    <w:rPr>
+      <w:color w:val="00000A"/>
+      <w:sz w:val="22"/>
+      <w:lang w:val="en-US"/>
+    </w:rPr>
+  </w:style>
+  <w:style w:type="paragraph" w:styleId="Piedepgina">
+    <w:name w:val="footer"/>
+    <w:basedOn w:val="Normal"/>
+    <w:link w:val="PiedepginaCar"/>
+    <w:uiPriority w:val="99"/>
+    <w:unhideWhenUsed/>
+    <w:rsid w:val="00472120"/>
+    <w:pPr>
+      <w:tabs>
+        <w:tab w:val="center" w:pos="4252"/>
+        <w:tab w:val="right" w:pos="8504"/>
+      </w:tabs>
+      <w:spacing w:after="0" w:line="240" w:lineRule="auto"/>
+    </w:pPr>
+  </w:style>
+  <w:style w:type="character" w:customStyle="1" w:styleId="PiedepginaCar">
+    <w:name w:val="Pie de página Car"/>
+    <w:basedOn w:val="Fuentedeprrafopredeter"/>
+    <w:link w:val="Piedepgina"/>
+    <w:uiPriority w:val="99"/>
+    <w:rsid w:val="00472120"/>
+    <w:rPr>
+      <w:color w:val="00000A"/>
+      <w:sz w:val="22"/>
+      <w:lang w:val="en-US"/>
+    </w:rPr>
+  </w:style>
 </w:styles>
 </file>
 
@@ -16781,7 +16995,7 @@
 </file>
 
 <file path=customXml/itemProps2.xml><?xml version="1.0" encoding="utf-8"?>
-<ds:datastoreItem xmlns:ds="http://schemas.openxmlformats.org/officeDocument/2006/customXml" ds:itemID="{DAB2847A-FF14-421B-A51C-F0598E609EB0}">
+<ds:datastoreItem xmlns:ds="http://schemas.openxmlformats.org/officeDocument/2006/customXml" ds:itemID="{D1855064-9805-497B-9AC1-FD4057836CD3}">
   <ds:schemaRefs>
     <ds:schemaRef ds:uri="http://schemas.openxmlformats.org/officeDocument/2006/bibliography"/>
   </ds:schemaRefs>

</xml_diff>